<commit_message>
Finish reviewing edits on website chapter
</commit_message>
<xml_diff>
--- a/nostarch/word/09-websites_FS_DK.docx
+++ b/nostarch/word/09-websites_FS_DK.docx
@@ -1313,6 +1313,9 @@
       </w:del>
       <w:ins w:id="4" w:author="David Keyes" w:date="2023-04-12T10:27:00Z">
         <w:r>
+          <w:rPr>
+            <w:noProof/>
+          </w:rPr>
           <w:drawing>
             <wp:inline distT="0" distB="0" distL="0" distR="0" wp14:anchorId="4030A4DF" wp14:editId="065C90C9">
               <wp:extent cx="5943600" cy="4817745"/>
@@ -1497,8 +1500,8 @@
       <w:pPr>
         <w:pStyle w:val="HeadA"/>
       </w:pPr>
-      <w:bookmarkStart w:id="7" w:name="X11a63f50ff81139f3dffb2b9f8dfeba73e8d157"/>
-      <w:bookmarkStart w:id="8" w:name="_Toc130286653"/>
+      <w:bookmarkStart w:id="7" w:name="_Toc130286653"/>
+      <w:bookmarkStart w:id="8" w:name="X11a63f50ff81139f3dffb2b9f8dfeba73e8d157"/>
       <w:r>
         <w:t>Creating a New</w:t>
       </w:r>
@@ -1517,7 +1520,7 @@
       <w:r>
         <w:t>Project</w:t>
       </w:r>
-      <w:bookmarkEnd w:id="8"/>
+      <w:bookmarkEnd w:id="7"/>
     </w:p>
     <w:p>
       <w:pPr>
@@ -1870,14 +1873,14 @@
       <w:pPr>
         <w:pStyle w:val="HeadA"/>
       </w:pPr>
-      <w:bookmarkStart w:id="10" w:name="X592525109cd472094160cf9c8a2cbdd7a9178ac"/>
-      <w:bookmarkStart w:id="11" w:name="_Toc130286654"/>
-      <w:bookmarkEnd w:id="7"/>
+      <w:bookmarkStart w:id="10" w:name="_Toc130286654"/>
+      <w:bookmarkStart w:id="11" w:name="X592525109cd472094160cf9c8a2cbdd7a9178ac"/>
+      <w:bookmarkEnd w:id="8"/>
       <w:r>
         <w:lastRenderedPageBreak/>
         <w:t>The Project Files</w:t>
       </w:r>
-      <w:bookmarkEnd w:id="11"/>
+      <w:bookmarkEnd w:id="10"/>
     </w:p>
     <w:p>
       <w:pPr>
@@ -2485,9 +2488,9 @@
       <w:pPr>
         <w:pStyle w:val="HeadB"/>
       </w:pPr>
-      <w:bookmarkStart w:id="21" w:name="X8f2cbd5701b4e4db8f48f4e9d3082a953d8d32e"/>
-      <w:bookmarkStart w:id="22" w:name="_Toc130286656"/>
-      <w:bookmarkEnd w:id="10"/>
+      <w:bookmarkStart w:id="21" w:name="_Toc130286656"/>
+      <w:bookmarkStart w:id="22" w:name="X8f2cbd5701b4e4db8f48f4e9d3082a953d8d32e"/>
+      <w:bookmarkEnd w:id="11"/>
       <w:r>
         <w:t>The</w:t>
       </w:r>
@@ -2526,7 +2529,7 @@
         </w:rPr>
         <w:t>le</w:t>
       </w:r>
-      <w:bookmarkEnd w:id="22"/>
+      <w:bookmarkEnd w:id="21"/>
     </w:p>
     <w:p>
       <w:pPr>
@@ -3280,6 +3283,7 @@
           <w:delText xml:space="preserve">of the website that will show up in search results. </w:delText>
         </w:r>
         <w:commentRangeStart w:id="34"/>
+        <w:commentRangeStart w:id="35"/>
         <w:r>
           <w:delText>xxxx</w:delText>
         </w:r>
@@ -3294,6 +3298,16 @@
           <w:commentReference w:id="34"/>
         </w:r>
       </w:del>
+      <w:commentRangeEnd w:id="35"/>
+      <w:r>
+        <w:rPr>
+          <w:rStyle w:val="CommentReference"/>
+          <w:rFonts w:ascii="Times New Roman" w:hAnsi="Times New Roman" w:cs="Times New Roman"/>
+          <w:color w:val="auto"/>
+          <w:lang w:val="en-CA"/>
+        </w:rPr>
+        <w:commentReference w:id="35"/>
+      </w:r>
     </w:p>
     <w:p>
       <w:pPr>
@@ -3608,12 +3622,13 @@
       <w:r>
         <w:t xml:space="preserve">the text in the navigation bar links to. </w:t>
       </w:r>
-      <w:commentRangeStart w:id="35"/>
-      <w:del w:id="36" w:author="David Keyes" w:date="2023-04-12T10:44:00Z">
+      <w:commentRangeStart w:id="36"/>
+      <w:commentRangeStart w:id="37"/>
+      <w:del w:id="38" w:author="David Keyes" w:date="2023-04-12T10:44:00Z">
         <w:r>
           <w:delText>XXXX</w:delText>
         </w:r>
-        <w:commentRangeEnd w:id="35"/>
+        <w:commentRangeEnd w:id="36"/>
         <w:r>
           <w:rPr>
             <w:rStyle w:val="CommentReference"/>
@@ -3621,17 +3636,27 @@
             <w:color w:val="auto"/>
             <w:lang w:val="en-CA"/>
           </w:rPr>
-          <w:commentReference w:id="35"/>
+          <w:commentReference w:id="36"/>
         </w:r>
       </w:del>
-      <w:ins w:id="37" w:author="David Keyes" w:date="2023-04-12T10:44:00Z">
+      <w:commentRangeEnd w:id="37"/>
+      <w:r>
+        <w:rPr>
+          <w:rStyle w:val="CommentReference"/>
+          <w:rFonts w:ascii="Times New Roman" w:hAnsi="Times New Roman" w:cs="Times New Roman"/>
+          <w:color w:val="auto"/>
+          <w:lang w:val="en-CA"/>
+        </w:rPr>
+        <w:commentReference w:id="37"/>
+      </w:r>
+      <w:ins w:id="39" w:author="David Keyes" w:date="2023-04-12T10:44:00Z">
         <w:r>
           <w:t xml:space="preserve">If you want to include additional pages on your menu, you’ll need to add both the </w:t>
         </w:r>
         <w:r>
           <w:rPr>
             <w:rStyle w:val="Literal"/>
-            <w:rPrChange w:id="38" w:author="David Keyes" w:date="2023-04-12T10:44:00Z">
+            <w:rPrChange w:id="40" w:author="David Keyes" w:date="2023-04-12T10:44:00Z">
               <w:rPr/>
             </w:rPrChange>
           </w:rPr>
@@ -3644,7 +3669,7 @@
         <w:r>
           <w:rPr>
             <w:rStyle w:val="Literal"/>
-            <w:rPrChange w:id="39" w:author="David Keyes" w:date="2023-04-12T10:44:00Z">
+            <w:rPrChange w:id="41" w:author="David Keyes" w:date="2023-04-12T10:44:00Z">
               <w:rPr/>
             </w:rPrChange>
           </w:rPr>
@@ -3705,9 +3730,9 @@
       <w:pPr>
         <w:pStyle w:val="HeadA"/>
       </w:pPr>
-      <w:bookmarkStart w:id="40" w:name="_Toc130286657"/>
-      <w:bookmarkStart w:id="41" w:name="building-our-site"/>
-      <w:bookmarkEnd w:id="21"/>
+      <w:bookmarkStart w:id="42" w:name="_Toc130286657"/>
+      <w:bookmarkStart w:id="43" w:name="building-our-site"/>
+      <w:bookmarkEnd w:id="22"/>
       <w:r>
         <w:t xml:space="preserve">Building </w:t>
       </w:r>
@@ -3717,7 +3742,7 @@
       <w:r>
         <w:t xml:space="preserve"> Site</w:t>
       </w:r>
-      <w:bookmarkEnd w:id="40"/>
+      <w:bookmarkEnd w:id="42"/>
     </w:p>
     <w:p>
       <w:pPr>
@@ -3933,30 +3958,30 @@
       <w:r>
         <w:t xml:space="preserve">). Open </w:t>
       </w:r>
-      <w:del w:id="42" w:author="David Keyes" w:date="2023-04-12T10:45:00Z">
+      <w:del w:id="44" w:author="David Keyes" w:date="2023-04-12T10:45:00Z">
         <w:r>
           <w:delText xml:space="preserve">any </w:delText>
         </w:r>
       </w:del>
-      <w:ins w:id="43" w:author="David Keyes" w:date="2023-04-12T10:45:00Z">
+      <w:ins w:id="45" w:author="David Keyes" w:date="2023-04-12T10:45:00Z">
         <w:r>
           <w:t xml:space="preserve">the </w:t>
         </w:r>
         <w:r>
           <w:rPr>
             <w:rStyle w:val="Literal"/>
-            <w:rPrChange w:id="44" w:author="David Keyes" w:date="2023-04-12T10:46:00Z">
+            <w:rPrChange w:id="46" w:author="David Keyes" w:date="2023-04-12T10:46:00Z">
               <w:rPr/>
             </w:rPrChange>
           </w:rPr>
           <w:t>index.html</w:t>
         </w:r>
       </w:ins>
-      <w:del w:id="45" w:author="David Keyes" w:date="2023-04-12T10:46:00Z">
+      <w:del w:id="47" w:author="David Keyes" w:date="2023-04-12T10:46:00Z">
         <w:r>
           <w:rPr>
             <w:rStyle w:val="Literal"/>
-            <w:rPrChange w:id="46" w:author="David Keyes" w:date="2023-04-12T10:46:00Z">
+            <w:rPrChange w:id="48" w:author="David Keyes" w:date="2023-04-12T10:46:00Z">
               <w:rPr/>
             </w:rPrChange>
           </w:rPr>
@@ -4060,15 +4085,16 @@
       <w:pPr>
         <w:pStyle w:val="Body"/>
       </w:pPr>
-      <w:del w:id="47" w:author="David Keyes" w:date="2023-04-12T10:46:00Z">
+      <w:del w:id="49" w:author="David Keyes" w:date="2023-04-12T10:46:00Z">
         <w:r>
           <w:delText>X</w:delText>
         </w:r>
-        <w:commentRangeStart w:id="48"/>
+        <w:commentRangeStart w:id="50"/>
+        <w:commentRangeStart w:id="51"/>
         <w:r>
           <w:delText>XXXX</w:delText>
         </w:r>
-        <w:commentRangeEnd w:id="48"/>
+        <w:commentRangeEnd w:id="50"/>
         <w:r>
           <w:rPr>
             <w:rStyle w:val="CommentReference"/>
@@ -4076,25 +4102,35 @@
             <w:color w:val="auto"/>
             <w:lang w:eastAsia="en-US"/>
           </w:rPr>
-          <w:commentReference w:id="48"/>
+          <w:commentReference w:id="50"/>
         </w:r>
       </w:del>
-      <w:ins w:id="49" w:author="David Keyes" w:date="2023-04-12T10:46:00Z">
+      <w:commentRangeEnd w:id="51"/>
+      <w:r>
+        <w:rPr>
+          <w:rStyle w:val="CommentReference"/>
+          <w:rFonts w:ascii="Times New Roman" w:hAnsi="Times New Roman" w:cs="Times New Roman"/>
+          <w:color w:val="auto"/>
+          <w:lang w:val="en-CA"/>
+        </w:rPr>
+        <w:commentReference w:id="51"/>
+      </w:r>
+      <w:ins w:id="52" w:author="David Keyes" w:date="2023-04-12T10:46:00Z">
         <w:r>
           <w:t xml:space="preserve">You can open up any other </w:t>
         </w:r>
       </w:ins>
-      <w:ins w:id="50" w:author="David Keyes" w:date="2023-04-12T10:47:00Z">
+      <w:ins w:id="53" w:author="David Keyes" w:date="2023-04-12T10:47:00Z">
         <w:r>
           <w:t xml:space="preserve">HTML file </w:t>
         </w:r>
       </w:ins>
-      <w:ins w:id="51" w:author="David Keyes" w:date="2023-04-12T10:46:00Z">
+      <w:ins w:id="54" w:author="David Keyes" w:date="2023-04-12T10:46:00Z">
         <w:r>
           <w:t xml:space="preserve">as well </w:t>
         </w:r>
       </w:ins>
-      <w:ins w:id="52" w:author="David Keyes" w:date="2023-04-12T10:47:00Z">
+      <w:ins w:id="55" w:author="David Keyes" w:date="2023-04-12T10:47:00Z">
         <w:r>
           <w:t>to see its rendered version.</w:t>
         </w:r>
@@ -4104,9 +4140,9 @@
       <w:pPr>
         <w:pStyle w:val="HeadA"/>
       </w:pPr>
-      <w:bookmarkStart w:id="53" w:name="_Toc130286658"/>
-      <w:bookmarkStart w:id="54" w:name="custom-css"/>
-      <w:bookmarkEnd w:id="41"/>
+      <w:bookmarkStart w:id="56" w:name="_Toc130286658"/>
+      <w:bookmarkStart w:id="57" w:name="custom-css"/>
+      <w:bookmarkEnd w:id="43"/>
       <w:r>
         <w:t>Applying</w:t>
       </w:r>
@@ -4135,7 +4171,7 @@
       <w:r>
         <w:t>)</w:t>
       </w:r>
-      <w:bookmarkEnd w:id="53"/>
+      <w:bookmarkEnd w:id="56"/>
     </w:p>
     <w:p>
       <w:pPr>
@@ -4238,12 +4274,12 @@
       <w:r>
         <w:t xml:space="preserve"> </w:t>
       </w:r>
-      <w:commentRangeStart w:id="55"/>
-      <w:commentRangeStart w:id="56"/>
+      <w:commentRangeStart w:id="58"/>
+      <w:commentRangeStart w:id="59"/>
       <w:r>
         <w:t xml:space="preserve">in </w:t>
       </w:r>
-      <w:del w:id="57" w:author="David Keyes" w:date="2023-04-12T10:47:00Z">
+      <w:del w:id="60" w:author="David Keyes" w:date="2023-04-12T10:47:00Z">
         <w:r>
           <w:delText>XXXX</w:delText>
         </w:r>
@@ -4251,14 +4287,11 @@
           <w:delText xml:space="preserve"> </w:delText>
         </w:r>
       </w:del>
-      <w:commentRangeEnd w:id="55"/>
-      <w:commentRangeEnd w:id="56"/>
-      <w:ins w:id="58" w:author="David Keyes" w:date="2023-04-12T10:47:00Z">
+      <w:commentRangeEnd w:id="58"/>
+      <w:commentRangeEnd w:id="59"/>
+      <w:ins w:id="61" w:author="David Keyes" w:date="2023-04-12T10:47:00Z">
         <w:r>
-          <w:t>the console</w:t>
-        </w:r>
-        <w:r>
-          <w:t xml:space="preserve"> </w:t>
+          <w:t xml:space="preserve">the console </w:t>
         </w:r>
       </w:ins>
       <w:r>
@@ -4268,7 +4301,7 @@
           <w:color w:val="auto"/>
           <w:lang w:eastAsia="en-US"/>
         </w:rPr>
-        <w:commentReference w:id="55"/>
+        <w:commentReference w:id="58"/>
       </w:r>
       <w:r>
         <w:rPr>
@@ -4277,7 +4310,7 @@
           <w:color w:val="auto"/>
           <w:lang w:val="en-CA"/>
         </w:rPr>
-        <w:commentReference w:id="56"/>
+        <w:commentReference w:id="59"/>
       </w:r>
       <w:r>
         <w:t>should</w:t>
@@ -8554,7 +8587,8 @@
         </w:rPr>
         <w:t>-color:       #</w:t>
       </w:r>
-      <w:commentRangeStart w:id="59"/>
+      <w:commentRangeStart w:id="62"/>
+      <w:commentRangeStart w:id="63"/>
       <w:r>
         <w:rPr>
           <w:rStyle w:val="NormalTok"/>
@@ -8565,7 +8599,7 @@
         </w:rPr>
         <w:t>6cabdd</w:t>
       </w:r>
-      <w:commentRangeEnd w:id="59"/>
+      <w:commentRangeEnd w:id="62"/>
       <w:r>
         <w:rPr>
           <w:rStyle w:val="CommentReference"/>
@@ -8573,7 +8607,17 @@
           <w:color w:val="auto"/>
           <w:lang w:val="en-CA"/>
         </w:rPr>
-        <w:commentReference w:id="59"/>
+        <w:commentReference w:id="62"/>
+      </w:r>
+      <w:commentRangeEnd w:id="63"/>
+      <w:r>
+        <w:rPr>
+          <w:rStyle w:val="CommentReference"/>
+          <w:rFonts w:ascii="Times New Roman" w:hAnsi="Times New Roman" w:cs="Times New Roman"/>
+          <w:color w:val="auto"/>
+          <w:lang w:val="en-CA"/>
+        </w:rPr>
+        <w:commentReference w:id="63"/>
       </w:r>
       <w:r>
         <w:rPr>
@@ -8942,16 +8986,16 @@
       <w:pPr>
         <w:pStyle w:val="HeadA"/>
       </w:pPr>
-      <w:bookmarkStart w:id="60" w:name="_Toc130286659"/>
-      <w:bookmarkStart w:id="61" w:name="adding-content-to-our-website"/>
-      <w:bookmarkEnd w:id="54"/>
+      <w:bookmarkStart w:id="64" w:name="_Toc130286659"/>
+      <w:bookmarkStart w:id="65" w:name="adding-content-to-our-website"/>
+      <w:bookmarkEnd w:id="57"/>
       <w:r>
         <w:t>Working with Website</w:t>
       </w:r>
       <w:r>
         <w:t xml:space="preserve"> Content</w:t>
       </w:r>
-      <w:bookmarkEnd w:id="60"/>
+      <w:bookmarkEnd w:id="64"/>
     </w:p>
     <w:p>
       <w:pPr>
@@ -11097,8 +11141,8 @@
       <w:pPr>
         <w:pStyle w:val="Body"/>
       </w:pPr>
-      <w:bookmarkStart w:id="62" w:name="using-different-layouts"/>
-      <w:bookmarkEnd w:id="61"/>
+      <w:bookmarkStart w:id="66" w:name="using-different-layouts"/>
+      <w:bookmarkEnd w:id="65"/>
       <w:r>
         <w:t xml:space="preserve">Now that we have some content, we can tweak it. For example, </w:t>
       </w:r>
@@ -11119,7 +11163,7 @@
       <w:pPr>
         <w:pStyle w:val="HeadB"/>
       </w:pPr>
-      <w:bookmarkStart w:id="63" w:name="_Toc130286660"/>
+      <w:bookmarkStart w:id="67" w:name="_Toc130286660"/>
       <w:r>
         <w:t>Applying distill</w:t>
       </w:r>
@@ -11129,7 +11173,7 @@
       <w:r>
         <w:t>s</w:t>
       </w:r>
-      <w:bookmarkEnd w:id="63"/>
+      <w:bookmarkEnd w:id="67"/>
     </w:p>
     <w:p>
       <w:pPr>
@@ -11310,9 +11354,9 @@
       <w:pPr>
         <w:pStyle w:val="HeadB"/>
       </w:pPr>
-      <w:bookmarkStart w:id="64" w:name="_Toc130286661"/>
-      <w:bookmarkStart w:id="65" w:name="making-our-content-interactive"/>
-      <w:bookmarkEnd w:id="62"/>
+      <w:bookmarkStart w:id="68" w:name="_Toc130286661"/>
+      <w:bookmarkStart w:id="69" w:name="making-our-content-interactive"/>
+      <w:bookmarkEnd w:id="66"/>
       <w:r>
         <w:t xml:space="preserve">Making </w:t>
       </w:r>
@@ -11322,7 +11366,7 @@
       <w:r>
         <w:t xml:space="preserve"> Content Interactive</w:t>
       </w:r>
-      <w:bookmarkEnd w:id="64"/>
+      <w:bookmarkEnd w:id="68"/>
     </w:p>
     <w:p>
       <w:pPr>
@@ -11640,7 +11684,7 @@
       <w:pPr>
         <w:pStyle w:val="HeadC"/>
       </w:pPr>
-      <w:bookmarkStart w:id="66" w:name="_Toc130286662"/>
+      <w:bookmarkStart w:id="70" w:name="_Toc130286662"/>
       <w:r>
         <w:t>Adding Pagination to a Table</w:t>
       </w:r>
@@ -11651,7 +11695,7 @@
       <w:r>
         <w:t>reactable</w:t>
       </w:r>
-      <w:bookmarkEnd w:id="66"/>
+      <w:bookmarkEnd w:id="70"/>
       <w:proofErr w:type="spellEnd"/>
     </w:p>
     <w:p>
@@ -11697,7 +11741,7 @@
       <w:r>
         <w:t xml:space="preserve"> package is a great option for interactive tables.</w:t>
       </w:r>
-      <w:ins w:id="67" w:author="David Keyes" w:date="2023-04-12T10:50:00Z">
+      <w:ins w:id="71" w:author="David Keyes" w:date="2023-04-12T10:50:00Z">
         <w:r>
           <w:t xml:space="preserve"> You can install it with </w:t>
         </w:r>
@@ -11706,7 +11750,7 @@
         <w:r>
           <w:rPr>
             <w:rStyle w:val="Literal"/>
-            <w:rPrChange w:id="68" w:author="David Keyes" w:date="2023-04-12T10:50:00Z">
+            <w:rPrChange w:id="72" w:author="David Keyes" w:date="2023-04-12T10:50:00Z">
               <w:rPr/>
             </w:rPrChange>
           </w:rPr>
@@ -11717,7 +11761,7 @@
         <w:r>
           <w:rPr>
             <w:rStyle w:val="Literal"/>
-            <w:rPrChange w:id="69" w:author="David Keyes" w:date="2023-04-12T10:50:00Z">
+            <w:rPrChange w:id="73" w:author="David Keyes" w:date="2023-04-12T10:50:00Z">
               <w:rPr/>
             </w:rPrChange>
           </w:rPr>
@@ -11727,7 +11771,7 @@
         <w:r>
           <w:rPr>
             <w:rStyle w:val="Literal"/>
-            <w:rPrChange w:id="70" w:author="David Keyes" w:date="2023-04-12T10:50:00Z">
+            <w:rPrChange w:id="74" w:author="David Keyes" w:date="2023-04-12T10:50:00Z">
               <w:rPr/>
             </w:rPrChange>
           </w:rPr>
@@ -11737,7 +11781,7 @@
         <w:r>
           <w:rPr>
             <w:rStyle w:val="Literal"/>
-            <w:rPrChange w:id="71" w:author="David Keyes" w:date="2023-04-12T10:50:00Z">
+            <w:rPrChange w:id="75" w:author="David Keyes" w:date="2023-04-12T10:50:00Z">
               <w:rPr/>
             </w:rPrChange>
           </w:rPr>
@@ -11790,15 +11834,15 @@
       <w:r>
         <w:t xml:space="preserve"> function, we can show </w:t>
       </w:r>
-      <w:commentRangeStart w:id="72"/>
-      <w:commentRangeStart w:id="73"/>
+      <w:commentRangeStart w:id="76"/>
+      <w:commentRangeStart w:id="77"/>
       <w:r>
         <w:t>all states</w:t>
       </w:r>
       <w:r>
         <w:t>:</w:t>
       </w:r>
-      <w:commentRangeEnd w:id="72"/>
+      <w:commentRangeEnd w:id="76"/>
       <w:r>
         <w:rPr>
           <w:rStyle w:val="CommentReference"/>
@@ -11806,9 +11850,9 @@
           <w:color w:val="auto"/>
           <w:lang w:val="en-CA"/>
         </w:rPr>
-        <w:commentReference w:id="72"/>
-      </w:r>
-      <w:commentRangeEnd w:id="73"/>
+        <w:commentReference w:id="76"/>
+      </w:r>
+      <w:commentRangeEnd w:id="77"/>
       <w:r>
         <w:rPr>
           <w:rStyle w:val="CommentReference"/>
@@ -11816,7 +11860,7 @@
           <w:color w:val="auto"/>
           <w:lang w:val="en-CA"/>
         </w:rPr>
-        <w:commentReference w:id="73"/>
+        <w:commentReference w:id="77"/>
       </w:r>
     </w:p>
     <w:p>
@@ -12231,7 +12275,7 @@
       <w:pPr>
         <w:pStyle w:val="HeadC"/>
       </w:pPr>
-      <w:bookmarkStart w:id="74" w:name="_Toc130286663"/>
+      <w:bookmarkStart w:id="78" w:name="_Toc130286663"/>
       <w:r>
         <w:t>Creating a Hover</w:t>
       </w:r>
@@ -12245,7 +12289,7 @@
       <w:r>
         <w:t>Plotly</w:t>
       </w:r>
-      <w:bookmarkEnd w:id="74"/>
+      <w:bookmarkEnd w:id="78"/>
       <w:proofErr w:type="spellEnd"/>
     </w:p>
     <w:p>
@@ -12328,7 +12372,7 @@
       <w:r>
         <w:t xml:space="preserve">In the following code, </w:t>
       </w:r>
-      <w:ins w:id="75" w:author="David Keyes" w:date="2023-04-12T10:51:00Z">
+      <w:ins w:id="79" w:author="David Keyes" w:date="2023-04-12T10:51:00Z">
         <w:r>
           <w:t xml:space="preserve">which assumes you have installed the </w:t>
         </w:r>
@@ -12336,7 +12380,7 @@
         <w:r>
           <w:rPr>
             <w:rStyle w:val="Literal"/>
-            <w:rPrChange w:id="76" w:author="David Keyes" w:date="2023-04-12T10:51:00Z">
+            <w:rPrChange w:id="80" w:author="David Keyes" w:date="2023-04-12T10:51:00Z">
               <w:rPr/>
             </w:rPrChange>
           </w:rPr>
@@ -12351,7 +12395,7 @@
         <w:r>
           <w:rPr>
             <w:rStyle w:val="Literal"/>
-            <w:rPrChange w:id="77" w:author="David Keyes" w:date="2023-04-12T10:51:00Z">
+            <w:rPrChange w:id="81" w:author="David Keyes" w:date="2023-04-12T10:51:00Z">
               <w:rPr/>
             </w:rPrChange>
           </w:rPr>
@@ -12362,25 +12406,25 @@
         <w:r>
           <w:rPr>
             <w:rStyle w:val="Literal"/>
-            <w:rPrChange w:id="78" w:author="David Keyes" w:date="2023-04-12T10:51:00Z">
+            <w:rPrChange w:id="82" w:author="David Keyes" w:date="2023-04-12T10:51:00Z">
               <w:rPr/>
             </w:rPrChange>
           </w:rPr>
           <w:t>(</w:t>
         </w:r>
-        <w:bookmarkStart w:id="79" w:name="OLE_LINK1"/>
+        <w:bookmarkStart w:id="83" w:name="OLE_LINK1"/>
         <w:r>
           <w:rPr>
             <w:rStyle w:val="Literal"/>
           </w:rPr>
           <w:t>"</w:t>
         </w:r>
-        <w:bookmarkEnd w:id="79"/>
+        <w:bookmarkEnd w:id="83"/>
         <w:proofErr w:type="spellStart"/>
         <w:r>
           <w:rPr>
             <w:rStyle w:val="Literal"/>
-            <w:rPrChange w:id="80" w:author="David Keyes" w:date="2023-04-12T10:51:00Z">
+            <w:rPrChange w:id="84" w:author="David Keyes" w:date="2023-04-12T10:51:00Z">
               <w:rPr/>
             </w:rPrChange>
           </w:rPr>
@@ -12388,7 +12432,7 @@
         </w:r>
       </w:ins>
       <w:proofErr w:type="spellEnd"/>
-      <w:ins w:id="81" w:author="David Keyes" w:date="2023-04-12T10:52:00Z">
+      <w:ins w:id="85" w:author="David Keyes" w:date="2023-04-12T10:52:00Z">
         <w:r>
           <w:rPr>
             <w:rStyle w:val="Literal"/>
@@ -12396,11 +12440,11 @@
           <w:t>"</w:t>
         </w:r>
       </w:ins>
-      <w:ins w:id="82" w:author="David Keyes" w:date="2023-04-12T10:51:00Z">
+      <w:ins w:id="86" w:author="David Keyes" w:date="2023-04-12T10:51:00Z">
         <w:r>
           <w:rPr>
             <w:rStyle w:val="Literal"/>
-            <w:rPrChange w:id="83" w:author="David Keyes" w:date="2023-04-12T10:51:00Z">
+            <w:rPrChange w:id="87" w:author="David Keyes" w:date="2023-04-12T10:51:00Z">
               <w:rPr/>
             </w:rPrChange>
           </w:rPr>
@@ -12988,12 +13032,13 @@
       <w:pPr>
         <w:pStyle w:val="Body"/>
       </w:pPr>
-      <w:commentRangeStart w:id="84"/>
-      <w:del w:id="85" w:author="David Keyes" w:date="2023-04-12T10:52:00Z">
+      <w:commentRangeStart w:id="88"/>
+      <w:commentRangeStart w:id="89"/>
+      <w:del w:id="90" w:author="David Keyes" w:date="2023-04-12T10:52:00Z">
         <w:r>
           <w:delText>XXXX</w:delText>
         </w:r>
-        <w:commentRangeEnd w:id="84"/>
+        <w:commentRangeEnd w:id="88"/>
         <w:r>
           <w:rPr>
             <w:rStyle w:val="CommentReference"/>
@@ -13001,18 +13046,30 @@
             <w:color w:val="auto"/>
             <w:lang w:eastAsia="en-US"/>
           </w:rPr>
-          <w:commentReference w:id="84"/>
+          <w:commentReference w:id="88"/>
         </w:r>
+      </w:del>
+      <w:commentRangeEnd w:id="89"/>
+      <w:r>
+        <w:rPr>
+          <w:rStyle w:val="CommentReference"/>
+          <w:rFonts w:ascii="Times New Roman" w:hAnsi="Times New Roman" w:cs="Times New Roman"/>
+          <w:color w:val="auto"/>
+          <w:lang w:val="en-CA"/>
+        </w:rPr>
+        <w:commentReference w:id="89"/>
+      </w:r>
+      <w:del w:id="91" w:author="David Keyes" w:date="2023-04-12T10:52:00Z">
         <w:r>
           <w:delText xml:space="preserve"> </w:delText>
         </w:r>
       </w:del>
-      <w:ins w:id="86" w:author="David Keyes" w:date="2023-04-12T10:52:00Z">
+      <w:ins w:id="92" w:author="David Keyes" w:date="2023-04-12T10:52:00Z">
         <w:r>
           <w:t xml:space="preserve">All of the code to make the chart is identical to that used above. The only difference is that we </w:t>
         </w:r>
       </w:ins>
-      <w:ins w:id="87" w:author="David Keyes" w:date="2023-04-12T10:53:00Z">
+      <w:ins w:id="93" w:author="David Keyes" w:date="2023-04-12T10:53:00Z">
         <w:r>
           <w:t xml:space="preserve">save our chart as an object called </w:t>
         </w:r>
@@ -13020,7 +13077,7 @@
         <w:r>
           <w:rPr>
             <w:rStyle w:val="Literal"/>
-            <w:rPrChange w:id="88" w:author="David Keyes" w:date="2023-04-12T10:54:00Z">
+            <w:rPrChange w:id="94" w:author="David Keyes" w:date="2023-04-12T10:54:00Z">
               <w:rPr/>
             </w:rPrChange>
           </w:rPr>
@@ -13034,7 +13091,7 @@
         <w:r>
           <w:rPr>
             <w:rStyle w:val="Literal"/>
-            <w:rPrChange w:id="89" w:author="David Keyes" w:date="2023-04-12T10:53:00Z">
+            <w:rPrChange w:id="95" w:author="David Keyes" w:date="2023-04-12T10:53:00Z">
               <w:rPr/>
             </w:rPrChange>
           </w:rPr>
@@ -13044,7 +13101,7 @@
         <w:r>
           <w:rPr>
             <w:rStyle w:val="Literal"/>
-            <w:rPrChange w:id="90" w:author="David Keyes" w:date="2023-04-12T10:53:00Z">
+            <w:rPrChange w:id="96" w:author="David Keyes" w:date="2023-04-12T10:53:00Z">
               <w:rPr/>
             </w:rPrChange>
           </w:rPr>
@@ -13054,7 +13111,7 @@
         <w:r>
           <w:rPr>
             <w:rStyle w:val="Literal"/>
-            <w:rPrChange w:id="91" w:author="David Keyes" w:date="2023-04-12T10:53:00Z">
+            <w:rPrChange w:id="97" w:author="David Keyes" w:date="2023-04-12T10:53:00Z">
               <w:rPr/>
             </w:rPrChange>
           </w:rPr>
@@ -13064,7 +13121,7 @@
         <w:r>
           <w:rPr>
             <w:rStyle w:val="Literal"/>
-            <w:rPrChange w:id="92" w:author="David Keyes" w:date="2023-04-12T10:53:00Z">
+            <w:rPrChange w:id="98" w:author="David Keyes" w:date="2023-04-12T10:53:00Z">
               <w:rPr/>
             </w:rPrChange>
           </w:rPr>
@@ -15665,9 +15722,9 @@
       <w:pPr>
         <w:pStyle w:val="HeadA"/>
       </w:pPr>
-      <w:bookmarkStart w:id="93" w:name="_Toc130286664"/>
-      <w:bookmarkStart w:id="94" w:name="hosting"/>
-      <w:bookmarkEnd w:id="65"/>
+      <w:bookmarkStart w:id="99" w:name="_Toc130286664"/>
+      <w:bookmarkStart w:id="100" w:name="hosting"/>
+      <w:bookmarkEnd w:id="69"/>
       <w:r>
         <w:lastRenderedPageBreak/>
         <w:t>Hosting</w:t>
@@ -15681,7 +15738,7 @@
       <w:r>
         <w:t>e</w:t>
       </w:r>
-      <w:bookmarkEnd w:id="93"/>
+      <w:bookmarkEnd w:id="99"/>
     </w:p>
     <w:p>
       <w:pPr>
@@ -15755,11 +15812,11 @@
       <w:pPr>
         <w:pStyle w:val="HeadB"/>
       </w:pPr>
-      <w:bookmarkStart w:id="95" w:name="_Toc130286665"/>
+      <w:bookmarkStart w:id="101" w:name="_Toc130286665"/>
       <w:r>
         <w:t>On the Cloud</w:t>
       </w:r>
-      <w:bookmarkEnd w:id="95"/>
+      <w:bookmarkEnd w:id="101"/>
     </w:p>
     <w:p>
       <w:pPr>
@@ -16389,12 +16446,12 @@
       <w:pPr>
         <w:pStyle w:val="Body"/>
       </w:pPr>
-      <w:commentRangeStart w:id="96"/>
-      <w:commentRangeStart w:id="97"/>
+      <w:commentRangeStart w:id="102"/>
+      <w:commentRangeStart w:id="103"/>
       <w:r>
         <w:t>This</w:t>
       </w:r>
-      <w:commentRangeEnd w:id="96"/>
+      <w:commentRangeEnd w:id="102"/>
       <w:r>
         <w:rPr>
           <w:rStyle w:val="CommentReference"/>
@@ -16402,9 +16459,9 @@
           <w:color w:val="auto"/>
           <w:lang w:val="en-CA"/>
         </w:rPr>
-        <w:commentReference w:id="96"/>
-      </w:r>
-      <w:commentRangeEnd w:id="97"/>
+        <w:commentReference w:id="102"/>
+      </w:r>
+      <w:commentRangeEnd w:id="103"/>
       <w:r>
         <w:rPr>
           <w:rStyle w:val="CommentReference"/>
@@ -16412,12 +16469,12 @@
           <w:color w:val="auto"/>
           <w:lang w:val="en-CA"/>
         </w:rPr>
-        <w:commentReference w:id="97"/>
+        <w:commentReference w:id="103"/>
       </w:r>
       <w:r>
         <w:t xml:space="preserve"> code</w:t>
       </w:r>
-      <w:ins w:id="98" w:author="David Keyes" w:date="2023-04-12T10:55:00Z">
+      <w:ins w:id="104" w:author="David Keyes" w:date="2023-04-12T10:55:00Z">
         <w:r>
           <w:t xml:space="preserve">, which I typically add to a separate file called </w:t>
         </w:r>
@@ -16426,7 +16483,7 @@
         <w:r>
           <w:rPr>
             <w:rStyle w:val="Literal"/>
-            <w:rPrChange w:id="99" w:author="David Keyes" w:date="2023-04-12T10:55:00Z">
+            <w:rPrChange w:id="105" w:author="David Keyes" w:date="2023-04-12T10:55:00Z">
               <w:rPr/>
             </w:rPrChange>
           </w:rPr>
@@ -16485,11 +16542,11 @@
       <w:pPr>
         <w:pStyle w:val="HeadB"/>
       </w:pPr>
-      <w:bookmarkStart w:id="100" w:name="_Toc130286666"/>
+      <w:bookmarkStart w:id="106" w:name="_Toc130286666"/>
       <w:r>
         <w:t>Using GitHub Pages</w:t>
       </w:r>
-      <w:bookmarkEnd w:id="100"/>
+      <w:bookmarkEnd w:id="106"/>
     </w:p>
     <w:p>
       <w:pPr>
@@ -16833,59 +16890,244 @@
       <w:pPr>
         <w:pStyle w:val="HeadA"/>
       </w:pPr>
-      <w:bookmarkStart w:id="101" w:name="_Toc130286667"/>
-      <w:bookmarkStart w:id="102" w:name="conclusion-1"/>
-      <w:bookmarkEnd w:id="94"/>
+      <w:bookmarkStart w:id="107" w:name="_Toc130286667"/>
+      <w:bookmarkStart w:id="108" w:name="conclusion-1"/>
+      <w:bookmarkEnd w:id="100"/>
       <w:r>
         <w:t>Conclusion</w:t>
       </w:r>
-      <w:bookmarkEnd w:id="101"/>
+      <w:bookmarkEnd w:id="107"/>
     </w:p>
     <w:p>
       <w:pPr>
         <w:pStyle w:val="Body"/>
         <w:rPr>
-          <w:del w:id="103" w:author="Frances" w:date="2023-03-21T10:23:00Z"/>
-        </w:rPr>
-      </w:pPr>
-      <w:commentRangeStart w:id="104"/>
-      <w:ins w:id="105" w:author="Frances" w:date="2023-03-21T10:31:00Z">
+          <w:del w:id="109" w:author="David Keyes" w:date="2023-04-13T10:43:00Z"/>
+        </w:rPr>
+      </w:pPr>
+      <w:ins w:id="110" w:author="David Keyes" w:date="2023-04-13T10:43:00Z">
         <w:r>
-          <w:t>XXXX</w:t>
+          <w:t xml:space="preserve">In this chapter, we’ve seen how you can use the </w:t>
+        </w:r>
+        <w:r>
+          <w:rPr>
+            <w:rStyle w:val="Literal"/>
+          </w:rPr>
+          <w:t>distill</w:t>
+        </w:r>
+        <w:r>
+          <w:t xml:space="preserve"> </w:t>
+        </w:r>
+        <w:r>
+          <w:t>package</w:t>
         </w:r>
       </w:ins>
-      <w:del w:id="106" w:author="Frances" w:date="2023-03-21T10:23:00Z">
+      <w:commentRangeStart w:id="111"/>
+      <w:ins w:id="112" w:author="Frances" w:date="2023-03-21T10:31:00Z">
+        <w:del w:id="113" w:author="David Keyes" w:date="2023-04-13T10:43:00Z">
+          <w:r>
+            <w:delText>XXXX</w:delText>
+          </w:r>
+        </w:del>
+      </w:ins>
+      <w:del w:id="114" w:author="David Keyes" w:date="2023-04-13T10:43:00Z">
         <w:r>
           <w:delText>During my conversation with Matt Herman, I asked him a basic but important question: why did you build the Westchester County COVID-19 website using R? Why not use a more well-known process for building websites? Herman’s answer was twofold.</w:delText>
         </w:r>
       </w:del>
     </w:p>
-    <w:commentRangeEnd w:id="104"/>
     <w:p>
       <w:pPr>
         <w:pStyle w:val="Body"/>
         <w:rPr>
-          <w:ins w:id="107" w:author="Frances" w:date="2023-03-21T10:31:00Z"/>
-        </w:rPr>
-      </w:pPr>
-      <w:r>
-        <w:rPr>
-          <w:rStyle w:val="CommentReference"/>
-          <w:rFonts w:ascii="Times New Roman" w:hAnsi="Times New Roman" w:cs="Times New Roman"/>
-          <w:color w:val="auto"/>
-          <w:lang w:val="en-CA"/>
-        </w:rPr>
-        <w:commentReference w:id="104"/>
-      </w:r>
-    </w:p>
+          <w:ins w:id="115" w:author="David Keyes" w:date="2023-04-13T10:48:00Z"/>
+        </w:rPr>
+      </w:pPr>
+      <w:ins w:id="116" w:author="David Keyes" w:date="2023-04-13T10:44:00Z">
+        <w:r>
+          <w:t xml:space="preserve"> to make websites in R. This package provides a simple way to </w:t>
+        </w:r>
+      </w:ins>
+      <w:ins w:id="117" w:author="David Keyes" w:date="2023-04-13T10:45:00Z">
+        <w:r>
+          <w:t>get a website up and running</w:t>
+        </w:r>
+      </w:ins>
+      <w:ins w:id="118" w:author="David Keyes" w:date="2023-04-13T10:46:00Z">
+        <w:r>
+          <w:t xml:space="preserve"> with </w:t>
+        </w:r>
+      </w:ins>
+      <w:ins w:id="119" w:author="David Keyes" w:date="2023-04-13T10:45:00Z">
+        <w:r>
+          <w:t xml:space="preserve">R, the tool you’re already using for all of your work with data. </w:t>
+        </w:r>
+      </w:ins>
+      <w:ins w:id="120" w:author="David Keyes" w:date="2023-04-13T10:47:00Z">
+        <w:r>
+          <w:t>You’ve see</w:t>
+        </w:r>
+      </w:ins>
+      <w:ins w:id="121" w:author="David Keyes" w:date="2023-04-13T10:48:00Z">
+        <w:r>
+          <w:t xml:space="preserve">n </w:t>
+        </w:r>
+      </w:ins>
+      <w:ins w:id="122" w:author="David Keyes" w:date="2023-04-13T10:47:00Z">
+        <w:r>
+          <w:t>how to</w:t>
+        </w:r>
+      </w:ins>
+      <w:ins w:id="123" w:author="David Keyes" w:date="2023-04-13T10:48:00Z">
+        <w:r>
+          <w:t>:</w:t>
+        </w:r>
+      </w:ins>
+    </w:p>
+    <w:p>
+      <w:pPr>
+        <w:pStyle w:val="ListPlain"/>
+        <w:rPr>
+          <w:ins w:id="124" w:author="David Keyes" w:date="2023-04-13T10:48:00Z"/>
+        </w:rPr>
+        <w:pPrChange w:id="125" w:author="David Keyes" w:date="2023-04-13T10:49:00Z">
+          <w:pPr>
+            <w:pStyle w:val="Body"/>
+          </w:pPr>
+        </w:pPrChange>
+      </w:pPr>
+      <w:ins w:id="126" w:author="David Keyes" w:date="2023-04-13T10:48:00Z">
+        <w:r>
+          <w:t>C</w:t>
+        </w:r>
+      </w:ins>
+      <w:ins w:id="127" w:author="David Keyes" w:date="2023-04-13T10:47:00Z">
+        <w:r>
+          <w:t>reate new pages and add them to your top navigation bar</w:t>
+        </w:r>
+      </w:ins>
+      <w:ins w:id="128" w:author="David Keyes" w:date="2023-04-13T10:48:00Z">
+        <w:r>
+          <w:t>.</w:t>
+        </w:r>
+      </w:ins>
+      <w:ins w:id="129" w:author="David Keyes" w:date="2023-04-13T10:47:00Z">
+        <w:r>
+          <w:t xml:space="preserve"> </w:t>
+        </w:r>
+      </w:ins>
+    </w:p>
+    <w:p>
+      <w:pPr>
+        <w:pStyle w:val="ListPlain"/>
+        <w:rPr>
+          <w:ins w:id="130" w:author="David Keyes" w:date="2023-04-13T10:48:00Z"/>
+        </w:rPr>
+        <w:pPrChange w:id="131" w:author="David Keyes" w:date="2023-04-13T10:49:00Z">
+          <w:pPr>
+            <w:pStyle w:val="Body"/>
+          </w:pPr>
+        </w:pPrChange>
+      </w:pPr>
+      <w:ins w:id="132" w:author="David Keyes" w:date="2023-04-13T10:48:00Z">
+        <w:r>
+          <w:t>C</w:t>
+        </w:r>
+      </w:ins>
+      <w:ins w:id="133" w:author="David Keyes" w:date="2023-04-13T10:47:00Z">
+        <w:r>
+          <w:t xml:space="preserve">ustomize the look-and-feel of your website with tweaks to the CSS. </w:t>
+        </w:r>
+      </w:ins>
+    </w:p>
+    <w:p>
+      <w:pPr>
+        <w:pStyle w:val="ListPlain"/>
+        <w:rPr>
+          <w:ins w:id="134" w:author="David Keyes" w:date="2023-04-13T10:48:00Z"/>
+        </w:rPr>
+        <w:pPrChange w:id="135" w:author="David Keyes" w:date="2023-04-13T10:49:00Z">
+          <w:pPr>
+            <w:pStyle w:val="Body"/>
+          </w:pPr>
+        </w:pPrChange>
+      </w:pPr>
+      <w:ins w:id="136" w:author="David Keyes" w:date="2023-04-13T10:48:00Z">
+        <w:r>
+          <w:t>Use wider the layouts to make content fit better on individual pages.</w:t>
+        </w:r>
+      </w:ins>
+    </w:p>
+    <w:p>
+      <w:pPr>
+        <w:pStyle w:val="ListPlain"/>
+        <w:rPr>
+          <w:ins w:id="137" w:author="David Keyes" w:date="2023-04-13T10:49:00Z"/>
+        </w:rPr>
+        <w:pPrChange w:id="138" w:author="David Keyes" w:date="2023-04-13T10:49:00Z">
+          <w:pPr>
+            <w:pStyle w:val="Body"/>
+          </w:pPr>
+        </w:pPrChange>
+      </w:pPr>
+      <w:ins w:id="139" w:author="David Keyes" w:date="2023-04-13T10:48:00Z">
+        <w:r>
+          <w:t xml:space="preserve">Convert static </w:t>
+        </w:r>
+      </w:ins>
+      <w:ins w:id="140" w:author="David Keyes" w:date="2023-04-13T10:49:00Z">
+        <w:r>
+          <w:t>data visualization and tables into interactive versions.</w:t>
+        </w:r>
+      </w:ins>
+    </w:p>
+    <w:p>
+      <w:pPr>
+        <w:pStyle w:val="ListPlain"/>
+        <w:rPr>
+          <w:ins w:id="141" w:author="David Keyes" w:date="2023-04-13T10:43:00Z"/>
+        </w:rPr>
+        <w:pPrChange w:id="142" w:author="David Keyes" w:date="2023-04-13T10:49:00Z">
+          <w:pPr>
+            <w:pStyle w:val="Body"/>
+          </w:pPr>
+        </w:pPrChange>
+      </w:pPr>
+      <w:ins w:id="143" w:author="David Keyes" w:date="2023-04-13T10:49:00Z">
+        <w:r>
+          <w:t>Using GitHub Pages to host an always-up-to-date version of your website.</w:t>
+        </w:r>
+      </w:ins>
+    </w:p>
+    <w:commentRangeEnd w:id="111"/>
     <w:p>
       <w:pPr>
         <w:pStyle w:val="Body"/>
         <w:rPr>
-          <w:del w:id="108" w:author="Frances" w:date="2023-03-21T10:27:00Z"/>
-        </w:rPr>
-      </w:pPr>
-      <w:del w:id="109" w:author="Frances" w:date="2023-03-21T10:27:00Z">
+          <w:ins w:id="144" w:author="Frances" w:date="2023-03-21T10:31:00Z"/>
+          <w:del w:id="145" w:author="David Keyes" w:date="2023-04-13T10:43:00Z"/>
+        </w:rPr>
+      </w:pPr>
+      <w:del w:id="146" w:author="David Keyes" w:date="2023-04-13T10:43:00Z">
+        <w:r>
+          <w:rPr>
+            <w:rStyle w:val="CommentReference"/>
+            <w:rFonts w:ascii="Times New Roman" w:hAnsi="Times New Roman" w:cs="Times New Roman"/>
+            <w:color w:val="auto"/>
+            <w:lang w:val="en-CA"/>
+          </w:rPr>
+          <w:commentReference w:id="111"/>
+        </w:r>
+      </w:del>
+    </w:p>
+    <w:p>
+      <w:pPr>
+        <w:pStyle w:val="Body"/>
+        <w:rPr>
+          <w:del w:id="147" w:author="Frances" w:date="2023-03-21T10:27:00Z"/>
+        </w:rPr>
+      </w:pPr>
+      <w:del w:id="148" w:author="Frances" w:date="2023-03-21T10:27:00Z">
         <w:r>
           <w:delText>Herman first said that staying within R just made sense because it was where he was already doing everything else. “As a pretty strong R user,” he said, “I was doing all of my data collection and manipulation and wrangling and visualization and R. Then I could also just stay in R to create the website and to create stuff that I couldn’t make myself in HTML or JavaScript.”</w:delText>
         </w:r>
@@ -16895,15 +17137,15 @@
       <w:pPr>
         <w:pStyle w:val="Body"/>
         <w:rPr>
-          <w:del w:id="110" w:author="Frances" w:date="2023-03-21T10:31:00Z"/>
-        </w:rPr>
-      </w:pPr>
-      <w:del w:id="111" w:author="Frances" w:date="2023-03-21T10:31:00Z">
+          <w:del w:id="149" w:author="Frances" w:date="2023-03-21T10:31:00Z"/>
+        </w:rPr>
+      </w:pPr>
+      <w:del w:id="150" w:author="Frances" w:date="2023-03-21T10:31:00Z">
         <w:r>
           <w:delText>The second reason Herman chose to build his website in R builds on the first. He’s not a front-end web developer and his</w:delText>
         </w:r>
       </w:del>
-      <w:del w:id="112" w:author="Frances" w:date="2023-03-21T10:28:00Z">
+      <w:del w:id="151" w:author="Frances" w:date="2023-03-21T10:28:00Z">
         <w:r>
           <w:delText xml:space="preserve"> familiarity with HTML and Javascript is limited. But, using </w:delText>
         </w:r>
@@ -16938,7 +17180,7 @@
           <w:delText>, he can get the benefit of HTML and Javascript because “these R packages have wrapped the JavaScript libraries.</w:delText>
         </w:r>
       </w:del>
-      <w:del w:id="113" w:author="Frances" w:date="2023-03-21T10:31:00Z">
+      <w:del w:id="152" w:author="Frances" w:date="2023-03-21T10:31:00Z">
         <w:r>
           <w:delText>” If you look at the source code of the website Herman created, you’ll see sophisticated HTML and Javascript. But because the packages he uses convert R code into HTML and Javascript, he is able to build websites he would not otherwise be capable of building.</w:delText>
         </w:r>
@@ -16948,7 +17190,7 @@
       <w:pPr>
         <w:pStyle w:val="Body"/>
       </w:pPr>
-      <w:del w:id="114" w:author="Frances" w:date="2023-03-21T10:32:00Z">
+      <w:del w:id="153" w:author="Frances" w:date="2023-03-21T10:32:00Z">
         <w:r>
           <w:delText xml:space="preserve">Since we spoke, </w:delText>
         </w:r>
@@ -16979,18 +17221,46 @@
     <w:p>
       <w:pPr>
         <w:pStyle w:val="Body"/>
-        <w:rPr>
-          <w:del w:id="115" w:author="Frances" w:date="2023-03-21T10:31:00Z"/>
-        </w:rPr>
-      </w:pPr>
-      <w:del w:id="116" w:author="Frances" w:date="2023-03-21T10:31:00Z">
+      </w:pPr>
+      <w:r>
+        <w:t xml:space="preserve">No matter </w:t>
+      </w:r>
+      <w:del w:id="154" w:author="David Keyes" w:date="2023-04-13T10:42:00Z">
         <w:r>
-          <w:delText>No matter which specific packages you use, using R gives you a quick way to develop complex websites without having to be a sophisticated front-end web developer. The websites look good and communicate well. They are one more way that R can help you share your results with the world.</w:delText>
+          <w:delText xml:space="preserve">which specific packages </w:delText>
         </w:r>
       </w:del>
+      <w:ins w:id="155" w:author="David Keyes" w:date="2023-04-13T10:42:00Z">
+        <w:r>
+          <w:t xml:space="preserve">whether </w:t>
+        </w:r>
+      </w:ins>
+      <w:r>
+        <w:t>you use</w:t>
+      </w:r>
+      <w:ins w:id="156" w:author="David Keyes" w:date="2023-04-13T10:42:00Z">
+        <w:r>
+          <w:t xml:space="preserve"> </w:t>
+        </w:r>
+        <w:r>
+          <w:rPr>
+            <w:rStyle w:val="Literal"/>
+            <w:rPrChange w:id="157" w:author="David Keyes" w:date="2023-04-13T10:43:00Z">
+              <w:rPr/>
+            </w:rPrChange>
+          </w:rPr>
+          <w:t>distill</w:t>
+        </w:r>
+        <w:r>
+          <w:t xml:space="preserve"> or Quarto</w:t>
+        </w:r>
+      </w:ins>
+      <w:r>
+        <w:t>, using R gives you a quick way to develop complex websites without having to be a sophisticated front-end web developer. The websites look good and communicate well. They are one more way that R can help you share your results with the world.</w:t>
+      </w:r>
     </w:p>
     <w:bookmarkEnd w:id="2"/>
-    <w:bookmarkEnd w:id="102"/>
+    <w:bookmarkEnd w:id="108"/>
     <w:p/>
     <w:sectPr>
       <w:pgSz w:w="12240" w:h="15840"/>
@@ -17164,55 +17434,7 @@
       </w:r>
     </w:p>
   </w:comment>
-  <w:comment w:id="35" w:author="Frances" w:date="2023-03-20T15:50:00Z" w:initials="FS">
-    <w:p>
-      <w:pPr>
-        <w:pStyle w:val="CommentText"/>
-      </w:pPr>
-      <w:r>
-        <w:rPr>
-          <w:rStyle w:val="CommentReference"/>
-        </w:rPr>
-        <w:annotationRef/>
-      </w:r>
-      <w:r>
-        <w:t>Mention whether readers will have to add a new text and href parameter for any new pages they add to their website</w:t>
-      </w:r>
-    </w:p>
-  </w:comment>
-  <w:comment w:id="48" w:author="Frances" w:date="2023-03-20T14:16:00Z" w:initials="FS">
-    <w:p>
-      <w:pPr>
-        <w:pStyle w:val="CommentText"/>
-      </w:pPr>
-      <w:r>
-        <w:rPr>
-          <w:rStyle w:val="CommentReference"/>
-        </w:rPr>
-        <w:annotationRef/>
-      </w:r>
-      <w:r>
-        <w:t>Will opening any of the files show the same page? Or will they show different pages?</w:t>
-      </w:r>
-    </w:p>
-  </w:comment>
-  <w:comment w:id="55" w:author="Frances" w:date="2023-03-20T14:19:00Z" w:initials="FS">
-    <w:p>
-      <w:pPr>
-        <w:pStyle w:val="CommentText"/>
-      </w:pPr>
-      <w:r>
-        <w:rPr>
-          <w:rStyle w:val="CommentReference"/>
-        </w:rPr>
-        <w:annotationRef/>
-      </w:r>
-      <w:r>
-        <w:t>Clarify where readers should run this function</w:t>
-      </w:r>
-    </w:p>
-  </w:comment>
-  <w:comment w:id="56" w:author="David Keyes" w:date="2023-04-12T10:47:00Z" w:initials="DK">
+  <w:comment w:id="35" w:author="David Keyes" w:date="2023-04-13T10:35:00Z" w:initials="DK">
     <w:p>
       <w:r>
         <w:rPr>
@@ -17230,7 +17452,109 @@
       </w:r>
     </w:p>
   </w:comment>
-  <w:comment w:id="59" w:author="David Keyes" w:date="2023-04-12T10:49:00Z" w:initials="DK">
+  <w:comment w:id="36" w:author="Frances" w:date="2023-03-20T15:50:00Z" w:initials="FS">
+    <w:p>
+      <w:pPr>
+        <w:pStyle w:val="CommentText"/>
+      </w:pPr>
+      <w:r>
+        <w:rPr>
+          <w:rStyle w:val="CommentReference"/>
+        </w:rPr>
+        <w:annotationRef/>
+      </w:r>
+      <w:r>
+        <w:t>Mention whether readers will have to add a new text and href parameter for any new pages they add to their website</w:t>
+      </w:r>
+    </w:p>
+  </w:comment>
+  <w:comment w:id="37" w:author="David Keyes" w:date="2023-04-13T10:36:00Z" w:initials="DK">
+    <w:p>
+      <w:r>
+        <w:rPr>
+          <w:rStyle w:val="CommentReference"/>
+        </w:rPr>
+        <w:annotationRef/>
+      </w:r>
+      <w:r>
+        <w:rPr>
+          <w:color w:val="000000"/>
+          <w:sz w:val="20"/>
+          <w:szCs w:val="20"/>
+        </w:rPr>
+        <w:t>Done</w:t>
+      </w:r>
+    </w:p>
+  </w:comment>
+  <w:comment w:id="50" w:author="Frances" w:date="2023-03-20T14:16:00Z" w:initials="FS">
+    <w:p>
+      <w:pPr>
+        <w:pStyle w:val="CommentText"/>
+      </w:pPr>
+      <w:r>
+        <w:rPr>
+          <w:rStyle w:val="CommentReference"/>
+        </w:rPr>
+        <w:annotationRef/>
+      </w:r>
+      <w:r>
+        <w:t>Will opening any of the files show the same page? Or will they show different pages?</w:t>
+      </w:r>
+    </w:p>
+  </w:comment>
+  <w:comment w:id="51" w:author="David Keyes" w:date="2023-04-13T10:36:00Z" w:initials="DK">
+    <w:p>
+      <w:r>
+        <w:rPr>
+          <w:rStyle w:val="CommentReference"/>
+        </w:rPr>
+        <w:annotationRef/>
+      </w:r>
+      <w:r>
+        <w:rPr>
+          <w:color w:val="000000"/>
+          <w:sz w:val="20"/>
+          <w:szCs w:val="20"/>
+        </w:rPr>
+        <w:t>Added clarification</w:t>
+      </w:r>
+    </w:p>
+  </w:comment>
+  <w:comment w:id="58" w:author="Frances" w:date="2023-03-20T14:19:00Z" w:initials="FS">
+    <w:p>
+      <w:pPr>
+        <w:pStyle w:val="CommentText"/>
+      </w:pPr>
+      <w:r>
+        <w:rPr>
+          <w:rStyle w:val="CommentReference"/>
+        </w:rPr>
+        <w:annotationRef/>
+      </w:r>
+      <w:r>
+        <w:t>Clarify where readers should run this function</w:t>
+      </w:r>
+    </w:p>
+  </w:comment>
+  <w:comment w:id="59" w:author="David Keyes" w:date="2023-04-12T10:47:00Z" w:initials="DK">
+    <w:p>
+      <w:r>
+        <w:rPr>
+          <w:rStyle w:val="CommentReference"/>
+        </w:rPr>
+        <w:annotationRef/>
+      </w:r>
+      <w:r>
+        <w:rPr>
+          <w:color w:val="000000"/>
+          <w:sz w:val="20"/>
+          <w:szCs w:val="20"/>
+        </w:rPr>
+        <w:t>Done</w:t>
+      </w:r>
+    </w:p>
+  </w:comment>
+  <w:comment w:id="62" w:author="David Keyes" w:date="2023-04-12T10:49:00Z" w:initials="DK">
     <w:p>
       <w:r>
         <w:rPr>
@@ -17259,23 +17583,7 @@
     </w:p>
     <w:p/>
   </w:comment>
-  <w:comment w:id="72" w:author="Frances" w:date="2023-03-21T10:02:00Z" w:initials="FS">
-    <w:p>
-      <w:pPr>
-        <w:pStyle w:val="CommentText"/>
-      </w:pPr>
-      <w:r>
-        <w:rPr>
-          <w:rStyle w:val="CommentReference"/>
-        </w:rPr>
-        <w:annotationRef/>
-      </w:r>
-      <w:r>
-        <w:t>Consider reminding readers that they have to import any new packages they use</w:t>
-      </w:r>
-    </w:p>
-  </w:comment>
-  <w:comment w:id="73" w:author="David Keyes" w:date="2023-04-12T10:50:00Z" w:initials="DK">
+  <w:comment w:id="63" w:author="David Keyes" w:date="2023-04-13T10:36:00Z" w:initials="DK">
     <w:p>
       <w:r>
         <w:rPr>
@@ -17289,11 +17597,11 @@
           <w:sz w:val="20"/>
           <w:szCs w:val="20"/>
         </w:rPr>
-        <w:t>Done</w:t>
+        <w:t>In general, I’m a bit unclear about where we add --snip--</w:t>
       </w:r>
     </w:p>
   </w:comment>
-  <w:comment w:id="84" w:author="Frances" w:date="2023-03-20T15:31:00Z" w:initials="FS">
+  <w:comment w:id="76" w:author="Frances" w:date="2023-03-21T10:02:00Z" w:initials="FS">
     <w:p>
       <w:pPr>
         <w:pStyle w:val="CommentText"/>
@@ -17305,27 +17613,11 @@
         <w:annotationRef/>
       </w:r>
       <w:r>
-        <w:t>Please walk through all changes you’ve made to this code, and consider applying our LiteralBold style to highlight them</w:t>
+        <w:t>Consider reminding readers that they have to import any new packages they use</w:t>
       </w:r>
     </w:p>
   </w:comment>
-  <w:comment w:id="96" w:author="Frances" w:date="2023-03-21T10:14:00Z" w:initials="FS">
-    <w:p>
-      <w:pPr>
-        <w:pStyle w:val="CommentText"/>
-      </w:pPr>
-      <w:r>
-        <w:rPr>
-          <w:rStyle w:val="CommentReference"/>
-        </w:rPr>
-        <w:annotationRef/>
-      </w:r>
-      <w:r>
-        <w:t>Clarify where readers would put code like this. Would this go within the project’s files somewhere?</w:t>
-      </w:r>
-    </w:p>
-  </w:comment>
-  <w:comment w:id="97" w:author="David Keyes" w:date="2023-04-12T10:56:00Z" w:initials="DK">
+  <w:comment w:id="77" w:author="David Keyes" w:date="2023-04-12T10:50:00Z" w:initials="DK">
     <w:p>
       <w:r>
         <w:rPr>
@@ -17343,7 +17635,75 @@
       </w:r>
     </w:p>
   </w:comment>
-  <w:comment w:id="104" w:author="Frances" w:date="2023-03-21T10:31:00Z" w:initials="FS">
+  <w:comment w:id="88" w:author="Frances" w:date="2023-03-20T15:31:00Z" w:initials="FS">
+    <w:p>
+      <w:pPr>
+        <w:pStyle w:val="CommentText"/>
+      </w:pPr>
+      <w:r>
+        <w:rPr>
+          <w:rStyle w:val="CommentReference"/>
+        </w:rPr>
+        <w:annotationRef/>
+      </w:r>
+      <w:r>
+        <w:t>Please walk through all changes you’ve made to this code, and consider applying our LiteralBold style to highlight them</w:t>
+      </w:r>
+    </w:p>
+  </w:comment>
+  <w:comment w:id="89" w:author="David Keyes" w:date="2023-04-13T10:39:00Z" w:initials="DK">
+    <w:p>
+      <w:r>
+        <w:rPr>
+          <w:rStyle w:val="CommentReference"/>
+        </w:rPr>
+        <w:annotationRef/>
+      </w:r>
+      <w:r>
+        <w:rPr>
+          <w:color w:val="000000"/>
+          <w:sz w:val="20"/>
+          <w:szCs w:val="20"/>
+        </w:rPr>
+        <w:t>Added walkthrough of changes. I’m not sure where I should add LiteralBold. Can you clarify?</w:t>
+      </w:r>
+    </w:p>
+  </w:comment>
+  <w:comment w:id="102" w:author="Frances" w:date="2023-03-21T10:14:00Z" w:initials="FS">
+    <w:p>
+      <w:pPr>
+        <w:pStyle w:val="CommentText"/>
+      </w:pPr>
+      <w:r>
+        <w:rPr>
+          <w:rStyle w:val="CommentReference"/>
+        </w:rPr>
+        <w:annotationRef/>
+      </w:r>
+      <w:r>
+        <w:t>Clarify where readers would put code like this. Would this go within the project’s files somewhere?</w:t>
+      </w:r>
+    </w:p>
+  </w:comment>
+  <w:comment w:id="103" w:author="David Keyes" w:date="2023-04-12T10:56:00Z" w:initials="DK">
+    <w:p>
+      <w:r>
+        <w:rPr>
+          <w:rStyle w:val="CommentReference"/>
+        </w:rPr>
+        <w:annotationRef/>
+      </w:r>
+      <w:r>
+        <w:rPr>
+          <w:color w:val="000000"/>
+          <w:sz w:val="20"/>
+          <w:szCs w:val="20"/>
+        </w:rPr>
+        <w:t>Done</w:t>
+      </w:r>
+    </w:p>
+  </w:comment>
+  <w:comment w:id="111" w:author="Frances" w:date="2023-03-21T10:31:00Z" w:initials="FS">
     <w:p>
       <w:pPr>
         <w:pStyle w:val="CommentText"/>
@@ -17373,14 +17733,19 @@
   <w15:commentEx w15:paraId="7DD6A30E" w15:paraIdParent="4DEEC199" w15:done="0"/>
   <w15:commentEx w15:paraId="482EA78A" w15:done="0"/>
   <w15:commentEx w15:paraId="52A5C9F3" w15:done="0"/>
+  <w15:commentEx w15:paraId="4DA0EA36" w15:paraIdParent="52A5C9F3" w15:done="0"/>
   <w15:commentEx w15:paraId="051FFF3D" w15:done="0"/>
+  <w15:commentEx w15:paraId="1454B77A" w15:paraIdParent="051FFF3D" w15:done="0"/>
   <w15:commentEx w15:paraId="3A47AB0F" w15:done="0"/>
+  <w15:commentEx w15:paraId="4262E87F" w15:paraIdParent="3A47AB0F" w15:done="0"/>
   <w15:commentEx w15:paraId="316C6133" w15:done="0"/>
   <w15:commentEx w15:paraId="26EF3D1B" w15:paraIdParent="316C6133" w15:done="0"/>
   <w15:commentEx w15:paraId="4D353811" w15:done="0"/>
+  <w15:commentEx w15:paraId="417FE97D" w15:paraIdParent="4D353811" w15:done="0"/>
   <w15:commentEx w15:paraId="783D3103" w15:done="0"/>
   <w15:commentEx w15:paraId="3E635F0C" w15:paraIdParent="783D3103" w15:done="0"/>
   <w15:commentEx w15:paraId="68251CC5" w15:done="0"/>
+  <w15:commentEx w15:paraId="48088043" w15:paraIdParent="68251CC5" w15:done="0"/>
   <w15:commentEx w15:paraId="65799253" w15:done="0"/>
   <w15:commentEx w15:paraId="4764A803" w15:paraIdParent="65799253" w15:done="0"/>
   <w15:commentEx w15:paraId="27376200" w15:done="0"/>
@@ -17398,14 +17763,19 @@
   <w16cex:commentExtensible w16cex:durableId="27E108F3" w16cex:dateUtc="2023-04-12T17:39:00Z"/>
   <w16cex:commentExtensible w16cex:durableId="27E109DF" w16cex:dateUtc="2023-04-12T17:43:00Z"/>
   <w16cex:commentExtensible w16cex:durableId="27C2FEB4" w16cex:dateUtc="2023-03-20T20:48:00Z"/>
+  <w16cex:commentExtensible w16cex:durableId="27E2596A" w16cex:dateUtc="2023-04-13T17:35:00Z"/>
   <w16cex:commentExtensible w16cex:durableId="27C2FF4D" w16cex:dateUtc="2023-03-20T20:50:00Z"/>
+  <w16cex:commentExtensible w16cex:durableId="27E2599C" w16cex:dateUtc="2023-04-13T17:36:00Z"/>
   <w16cex:commentExtensible w16cex:durableId="27C2E955" w16cex:dateUtc="2023-03-20T19:16:00Z"/>
+  <w16cex:commentExtensible w16cex:durableId="27E259B4" w16cex:dateUtc="2023-04-13T17:36:00Z"/>
   <w16cex:commentExtensible w16cex:durableId="27C2E9D4" w16cex:dateUtc="2023-03-20T19:19:00Z"/>
   <w16cex:commentExtensible w16cex:durableId="27E10AC2" w16cex:dateUtc="2023-04-12T17:47:00Z"/>
   <w16cex:commentExtensible w16cex:durableId="27E10B33" w16cex:dateUtc="2023-04-12T17:49:00Z"/>
+  <w16cex:commentExtensible w16cex:durableId="27E259C9" w16cex:dateUtc="2023-04-13T17:36:00Z"/>
   <w16cex:commentExtensible w16cex:durableId="27C3FF33" w16cex:dateUtc="2023-03-21T15:02:00Z"/>
   <w16cex:commentExtensible w16cex:durableId="27E10B85" w16cex:dateUtc="2023-04-12T17:50:00Z"/>
   <w16cex:commentExtensible w16cex:durableId="27C2FAB5" w16cex:dateUtc="2023-03-20T20:31:00Z"/>
+  <w16cex:commentExtensible w16cex:durableId="27E25A73" w16cex:dateUtc="2023-04-13T17:39:00Z"/>
   <w16cex:commentExtensible w16cex:durableId="27C40201" w16cex:dateUtc="2023-03-21T15:14:00Z"/>
   <w16cex:commentExtensible w16cex:durableId="27E10CD5" w16cex:dateUtc="2023-04-12T17:56:00Z"/>
   <w16cex:commentExtensible w16cex:durableId="27C40617" w16cex:dateUtc="2023-03-21T15:31:00Z"/>
@@ -17423,14 +17793,19 @@
   <w16cid:commentId w16cid:paraId="7DD6A30E" w16cid:durableId="27E108F3"/>
   <w16cid:commentId w16cid:paraId="482EA78A" w16cid:durableId="27E109DF"/>
   <w16cid:commentId w16cid:paraId="52A5C9F3" w16cid:durableId="27C2FEB4"/>
+  <w16cid:commentId w16cid:paraId="4DA0EA36" w16cid:durableId="27E2596A"/>
   <w16cid:commentId w16cid:paraId="051FFF3D" w16cid:durableId="27C2FF4D"/>
+  <w16cid:commentId w16cid:paraId="1454B77A" w16cid:durableId="27E2599C"/>
   <w16cid:commentId w16cid:paraId="3A47AB0F" w16cid:durableId="27C2E955"/>
+  <w16cid:commentId w16cid:paraId="4262E87F" w16cid:durableId="27E259B4"/>
   <w16cid:commentId w16cid:paraId="316C6133" w16cid:durableId="27C2E9D4"/>
   <w16cid:commentId w16cid:paraId="26EF3D1B" w16cid:durableId="27E10AC2"/>
   <w16cid:commentId w16cid:paraId="4D353811" w16cid:durableId="27E10B33"/>
+  <w16cid:commentId w16cid:paraId="417FE97D" w16cid:durableId="27E259C9"/>
   <w16cid:commentId w16cid:paraId="783D3103" w16cid:durableId="27C3FF33"/>
   <w16cid:commentId w16cid:paraId="3E635F0C" w16cid:durableId="27E10B85"/>
   <w16cid:commentId w16cid:paraId="68251CC5" w16cid:durableId="27C2FAB5"/>
+  <w16cid:commentId w16cid:paraId="48088043" w16cid:durableId="27E25A73"/>
   <w16cid:commentId w16cid:paraId="65799253" w16cid:durableId="27C40201"/>
   <w16cid:commentId w16cid:paraId="4764A803" w16cid:durableId="27E10CD5"/>
   <w16cid:commentId w16cid:paraId="27376200" w16cid:durableId="27C40617"/>
@@ -17582,7 +17957,7 @@
   <w:abstractNum w:abstractNumId="1" w15:restartNumberingAfterBreak="0">
     <w:nsid w:val="FFFFFF7C"/>
     <w:multiLevelType w:val="singleLevel"/>
-    <w:tmpl w:val="3418CDBC"/>
+    <w:tmpl w:val="1922ACCC"/>
     <w:lvl w:ilvl="0">
       <w:start w:val="1"/>
       <w:numFmt w:val="decimal"/>
@@ -17599,7 +17974,7 @@
   <w:abstractNum w:abstractNumId="2" w15:restartNumberingAfterBreak="0">
     <w:nsid w:val="FFFFFF7D"/>
     <w:multiLevelType w:val="singleLevel"/>
-    <w:tmpl w:val="2830FF60"/>
+    <w:tmpl w:val="2CAE94F4"/>
     <w:lvl w:ilvl="0">
       <w:start w:val="1"/>
       <w:numFmt w:val="decimal"/>
@@ -17616,7 +17991,7 @@
   <w:abstractNum w:abstractNumId="3" w15:restartNumberingAfterBreak="0">
     <w:nsid w:val="FFFFFF7E"/>
     <w:multiLevelType w:val="singleLevel"/>
-    <w:tmpl w:val="D1740E02"/>
+    <w:tmpl w:val="37E6CEA4"/>
     <w:lvl w:ilvl="0">
       <w:start w:val="1"/>
       <w:numFmt w:val="decimal"/>
@@ -17633,7 +18008,7 @@
   <w:abstractNum w:abstractNumId="4" w15:restartNumberingAfterBreak="0">
     <w:nsid w:val="FFFFFF7F"/>
     <w:multiLevelType w:val="singleLevel"/>
-    <w:tmpl w:val="B13AAA4E"/>
+    <w:tmpl w:val="AC10971E"/>
     <w:lvl w:ilvl="0">
       <w:start w:val="1"/>
       <w:numFmt w:val="decimal"/>
@@ -17650,7 +18025,7 @@
   <w:abstractNum w:abstractNumId="5" w15:restartNumberingAfterBreak="0">
     <w:nsid w:val="FFFFFF80"/>
     <w:multiLevelType w:val="singleLevel"/>
-    <w:tmpl w:val="A0FC8B8A"/>
+    <w:tmpl w:val="2FEE138C"/>
     <w:lvl w:ilvl="0">
       <w:start w:val="1"/>
       <w:numFmt w:val="bullet"/>
@@ -17670,7 +18045,7 @@
   <w:abstractNum w:abstractNumId="6" w15:restartNumberingAfterBreak="0">
     <w:nsid w:val="FFFFFF81"/>
     <w:multiLevelType w:val="singleLevel"/>
-    <w:tmpl w:val="BDF28D74"/>
+    <w:tmpl w:val="1E3A03CE"/>
     <w:lvl w:ilvl="0">
       <w:start w:val="1"/>
       <w:numFmt w:val="bullet"/>
@@ -17690,7 +18065,7 @@
   <w:abstractNum w:abstractNumId="7" w15:restartNumberingAfterBreak="0">
     <w:nsid w:val="FFFFFF82"/>
     <w:multiLevelType w:val="singleLevel"/>
-    <w:tmpl w:val="2C4A80F2"/>
+    <w:tmpl w:val="69963DF0"/>
     <w:lvl w:ilvl="0">
       <w:start w:val="1"/>
       <w:numFmt w:val="bullet"/>
@@ -17710,7 +18085,7 @@
   <w:abstractNum w:abstractNumId="8" w15:restartNumberingAfterBreak="0">
     <w:nsid w:val="FFFFFF83"/>
     <w:multiLevelType w:val="singleLevel"/>
-    <w:tmpl w:val="3B92BC80"/>
+    <w:tmpl w:val="582C0EA0"/>
     <w:lvl w:ilvl="0">
       <w:start w:val="1"/>
       <w:numFmt w:val="bullet"/>
@@ -17730,7 +18105,7 @@
   <w:abstractNum w:abstractNumId="9" w15:restartNumberingAfterBreak="0">
     <w:nsid w:val="FFFFFF88"/>
     <w:multiLevelType w:val="singleLevel"/>
-    <w:tmpl w:val="F8C0894C"/>
+    <w:tmpl w:val="48124C84"/>
     <w:lvl w:ilvl="0">
       <w:start w:val="1"/>
       <w:numFmt w:val="decimal"/>
@@ -17747,7 +18122,7 @@
   <w:abstractNum w:abstractNumId="10" w15:restartNumberingAfterBreak="0">
     <w:nsid w:val="FFFFFF89"/>
     <w:multiLevelType w:val="singleLevel"/>
-    <w:tmpl w:val="28862476"/>
+    <w:tmpl w:val="C3E6F95E"/>
     <w:lvl w:ilvl="0">
       <w:start w:val="1"/>
       <w:numFmt w:val="bullet"/>
@@ -22150,6 +22525,66 @@
   </w:num>
   <w:num w:numId="529" w16cid:durableId="1010110121">
     <w:abstractNumId w:val="1"/>
+  </w:num>
+  <w:num w:numId="530" w16cid:durableId="1989090501">
+    <w:abstractNumId w:val="1"/>
+  </w:num>
+  <w:num w:numId="531" w16cid:durableId="165023003">
+    <w:abstractNumId w:val="2"/>
+  </w:num>
+  <w:num w:numId="532" w16cid:durableId="763763560">
+    <w:abstractNumId w:val="3"/>
+  </w:num>
+  <w:num w:numId="533" w16cid:durableId="1686861982">
+    <w:abstractNumId w:val="4"/>
+  </w:num>
+  <w:num w:numId="534" w16cid:durableId="1566254095">
+    <w:abstractNumId w:val="9"/>
+  </w:num>
+  <w:num w:numId="535" w16cid:durableId="1772579383">
+    <w:abstractNumId w:val="5"/>
+  </w:num>
+  <w:num w:numId="536" w16cid:durableId="1299608589">
+    <w:abstractNumId w:val="6"/>
+  </w:num>
+  <w:num w:numId="537" w16cid:durableId="190459160">
+    <w:abstractNumId w:val="7"/>
+  </w:num>
+  <w:num w:numId="538" w16cid:durableId="620189786">
+    <w:abstractNumId w:val="8"/>
+  </w:num>
+  <w:num w:numId="539" w16cid:durableId="23216945">
+    <w:abstractNumId w:val="10"/>
+  </w:num>
+  <w:num w:numId="540" w16cid:durableId="1464159086">
+    <w:abstractNumId w:val="1"/>
+  </w:num>
+  <w:num w:numId="541" w16cid:durableId="1597975675">
+    <w:abstractNumId w:val="2"/>
+  </w:num>
+  <w:num w:numId="542" w16cid:durableId="1670061588">
+    <w:abstractNumId w:val="3"/>
+  </w:num>
+  <w:num w:numId="543" w16cid:durableId="227350848">
+    <w:abstractNumId w:val="4"/>
+  </w:num>
+  <w:num w:numId="544" w16cid:durableId="570041643">
+    <w:abstractNumId w:val="9"/>
+  </w:num>
+  <w:num w:numId="545" w16cid:durableId="1540623651">
+    <w:abstractNumId w:val="5"/>
+  </w:num>
+  <w:num w:numId="546" w16cid:durableId="350839280">
+    <w:abstractNumId w:val="6"/>
+  </w:num>
+  <w:num w:numId="547" w16cid:durableId="1468084565">
+    <w:abstractNumId w:val="7"/>
+  </w:num>
+  <w:num w:numId="548" w16cid:durableId="1713112942">
+    <w:abstractNumId w:val="8"/>
+  </w:num>
+  <w:num w:numId="549" w16cid:durableId="32926812">
+    <w:abstractNumId w:val="10"/>
   </w:num>
   <w:numIdMacAtCleanup w:val="529"/>
 </w:numbering>
@@ -22809,6 +23244,7 @@
   <w:style w:type="character" w:default="1" w:styleId="DefaultParagraphFont">
     <w:name w:val="Default Paragraph Font"/>
     <w:uiPriority w:val="1"/>
+    <w:semiHidden/>
     <w:unhideWhenUsed/>
   </w:style>
   <w:style w:type="table" w:default="1" w:styleId="TableNormal">

</xml_diff>